<commit_message>
Actualización de relevamiento y Scripts
Se actualizan los words con relevamientos, se agrega colores a las
partes terminadas (Verde) y se completan las definiciones de los
cambios.

Se actualizan los scripts relacionados con los cambios solicitados.
</commit_message>
<xml_diff>
--- a/# Relevamiento/2017-06-09_Relevamiento.docx
+++ b/# Relevamiento/2017-06-09_Relevamiento.docx
@@ -1,6 +1,6 @@
 
 <file path=word/document.xml><?xml version="1.0" encoding="utf-8"?>
-<w:document xmlns:wpc="http://schemas.microsoft.com/office/word/2010/wordprocessingCanvas" xmlns:cx="http://schemas.microsoft.com/office/drawing/2014/chartex" xmlns:mc="http://schemas.openxmlformats.org/markup-compatibility/2006" xmlns:o="urn:schemas-microsoft-com:office:office" xmlns:r="http://schemas.openxmlformats.org/officeDocument/2006/relationships" xmlns:m="http://schemas.openxmlformats.org/officeDocument/2006/math" xmlns:v="urn:schemas-microsoft-com:vml" xmlns:wp14="http://schemas.microsoft.com/office/word/2010/wordprocessingDrawing" xmlns:wp="http://schemas.openxmlformats.org/drawingml/2006/wordprocessingDrawing" xmlns:w10="urn:schemas-microsoft-com:office:word" xmlns:w="http://schemas.openxmlformats.org/wordprocessingml/2006/main" xmlns:w14="http://schemas.microsoft.com/office/word/2010/wordml" xmlns:w15="http://schemas.microsoft.com/office/word/2012/wordml" xmlns:w16se="http://schemas.microsoft.com/office/word/2015/wordml/symex" xmlns:wpg="http://schemas.microsoft.com/office/word/2010/wordprocessingGroup" xmlns:wpi="http://schemas.microsoft.com/office/word/2010/wordprocessingInk" xmlns:wne="http://schemas.microsoft.com/office/word/2006/wordml" xmlns:wps="http://schemas.microsoft.com/office/word/2010/wordprocessingShape" mc:Ignorable="w14 w15 w16se wp14">
+<w:document xmlns:ve="http://schemas.openxmlformats.org/markup-compatibility/2006" xmlns:o="urn:schemas-microsoft-com:office:office" xmlns:r="http://schemas.openxmlformats.org/officeDocument/2006/relationships" xmlns:m="http://schemas.openxmlformats.org/officeDocument/2006/math" xmlns:v="urn:schemas-microsoft-com:vml" xmlns:wp="http://schemas.openxmlformats.org/drawingml/2006/wordprocessingDrawing" xmlns:w10="urn:schemas-microsoft-com:office:word" xmlns:w="http://schemas.openxmlformats.org/wordprocessingml/2006/main" xmlns:wne="http://schemas.microsoft.com/office/word/2006/wordml">
   <w:body>
     <w:p/>
     <w:p/>
@@ -64,7 +64,16 @@
         </w:numPr>
       </w:pPr>
       <w:r>
-        <w:t>Agregar información en la persona: “Correo Electrónico” – Batista + García</w:t>
+        <w:t xml:space="preserve">Agregar información en la persona: “Correo Electrónico” – </w:t>
+      </w:r>
+      <w:r>
+        <w:rPr>
+          <w:highlight w:val="green"/>
+        </w:rPr>
+        <w:t>Batista</w:t>
+      </w:r>
+      <w:r>
+        <w:t xml:space="preserve"> + García</w:t>
       </w:r>
     </w:p>
     <w:p>
@@ -76,21 +85,31 @@
         </w:numPr>
       </w:pPr>
       <w:r>
-        <w:t>Modificar la etiqueta “</w:t>
-      </w:r>
-      <w:proofErr w:type="gramStart"/>
-      <w:r>
-        <w:t>Nombre“ por</w:t>
-      </w:r>
-      <w:proofErr w:type="gramEnd"/>
-      <w:r>
-        <w:t xml:space="preserve"> “Nombre/Razón Social” </w:t>
-      </w:r>
-      <w:r>
-        <w:t xml:space="preserve">en la carga de persona. </w:t>
-      </w:r>
-      <w:r>
-        <w:t>- García</w:t>
+        <w:t xml:space="preserve">Modificar la etiqueta “Nombre“ por “Nombre/Razón Social” </w:t>
+      </w:r>
+      <w:r>
+        <w:t>en la carga de persona.</w:t>
+      </w:r>
+      <w:r>
+        <w:t xml:space="preserve"> Se le consultó al cliente y solicitó que sea un campo aparte. No quedó claro que sea un campo de persona o un detalle tipo para todos los procesos.</w:t>
+      </w:r>
+      <w:r>
+        <w:t xml:space="preserve"> </w:t>
+      </w:r>
+      <w:r>
+        <w:t xml:space="preserve">- </w:t>
+      </w:r>
+      <w:r>
+        <w:rPr>
+          <w:highlight w:val="green"/>
+        </w:rPr>
+        <w:t>Batista</w:t>
+      </w:r>
+      <w:r>
+        <w:t xml:space="preserve"> + </w:t>
+      </w:r>
+      <w:r>
+        <w:t>García</w:t>
       </w:r>
     </w:p>
     <w:p>
@@ -126,12 +145,6 @@
         <w:rPr>
           <w:highlight w:val="green"/>
         </w:rPr>
-        <w:t xml:space="preserve"> </w:t>
-      </w:r>
-      <w:r>
-        <w:rPr>
-          <w:highlight w:val="green"/>
-        </w:rPr>
         <w:t>–</w:t>
       </w:r>
       <w:r>
@@ -192,12 +205,6 @@
         <w:rPr>
           <w:highlight w:val="green"/>
         </w:rPr>
-        <w:t xml:space="preserve"> </w:t>
-      </w:r>
-      <w:r>
-        <w:rPr>
-          <w:highlight w:val="green"/>
-        </w:rPr>
         <w:t>–</w:t>
       </w:r>
       <w:r>
@@ -258,12 +265,6 @@
         <w:rPr>
           <w:highlight w:val="green"/>
         </w:rPr>
-        <w:t xml:space="preserve"> </w:t>
-      </w:r>
-      <w:r>
-        <w:rPr>
-          <w:highlight w:val="green"/>
-        </w:rPr>
         <w:t>–</w:t>
       </w:r>
       <w:r>
@@ -324,12 +325,6 @@
         <w:rPr>
           <w:highlight w:val="green"/>
         </w:rPr>
-        <w:t xml:space="preserve"> </w:t>
-      </w:r>
-      <w:r>
-        <w:rPr>
-          <w:highlight w:val="green"/>
-        </w:rPr>
         <w:t>–</w:t>
       </w:r>
       <w:r>
@@ -390,12 +385,6 @@
         <w:rPr>
           <w:highlight w:val="green"/>
         </w:rPr>
-        <w:t xml:space="preserve"> </w:t>
-      </w:r>
-      <w:r>
-        <w:rPr>
-          <w:highlight w:val="green"/>
-        </w:rPr>
         <w:t>–</w:t>
       </w:r>
       <w:r>
@@ -487,12 +476,6 @@
           <w:highlight w:val="green"/>
         </w:rPr>
         <w:t>Lugar de los hechos – Dirección, altura y sentido</w:t>
-      </w:r>
-      <w:r>
-        <w:rPr>
-          <w:highlight w:val="green"/>
-        </w:rPr>
-        <w:t xml:space="preserve"> </w:t>
       </w:r>
       <w:r>
         <w:rPr>
@@ -681,8 +664,8 @@
 </file>
 
 <file path=word/numbering.xml><?xml version="1.0" encoding="utf-8"?>
-<w:numbering xmlns:wpc="http://schemas.microsoft.com/office/word/2010/wordprocessingCanvas" xmlns:cx="http://schemas.microsoft.com/office/drawing/2014/chartex" xmlns:mc="http://schemas.openxmlformats.org/markup-compatibility/2006" xmlns:o="urn:schemas-microsoft-com:office:office" xmlns:r="http://schemas.openxmlformats.org/officeDocument/2006/relationships" xmlns:m="http://schemas.openxmlformats.org/officeDocument/2006/math" xmlns:v="urn:schemas-microsoft-com:vml" xmlns:wp14="http://schemas.microsoft.com/office/word/2010/wordprocessingDrawing" xmlns:wp="http://schemas.openxmlformats.org/drawingml/2006/wordprocessingDrawing" xmlns:w10="urn:schemas-microsoft-com:office:word" xmlns:w="http://schemas.openxmlformats.org/wordprocessingml/2006/main" xmlns:w14="http://schemas.microsoft.com/office/word/2010/wordml" xmlns:w15="http://schemas.microsoft.com/office/word/2012/wordml" xmlns:w16se="http://schemas.microsoft.com/office/word/2015/wordml/symex" xmlns:wpg="http://schemas.microsoft.com/office/word/2010/wordprocessingGroup" xmlns:wpi="http://schemas.microsoft.com/office/word/2010/wordprocessingInk" xmlns:wne="http://schemas.microsoft.com/office/word/2006/wordml" xmlns:wps="http://schemas.microsoft.com/office/word/2010/wordprocessingShape" mc:Ignorable="w14 w15 w16se wp14">
-  <w:abstractNum w:abstractNumId="0" w15:restartNumberingAfterBreak="0">
+<w:numbering xmlns:ve="http://schemas.openxmlformats.org/markup-compatibility/2006" xmlns:o="urn:schemas-microsoft-com:office:office" xmlns:r="http://schemas.openxmlformats.org/officeDocument/2006/relationships" xmlns:m="http://schemas.openxmlformats.org/officeDocument/2006/math" xmlns:v="urn:schemas-microsoft-com:vml" xmlns:wp="http://schemas.openxmlformats.org/drawingml/2006/wordprocessingDrawing" xmlns:w10="urn:schemas-microsoft-com:office:word" xmlns:w="http://schemas.openxmlformats.org/wordprocessingml/2006/main" xmlns:wne="http://schemas.microsoft.com/office/word/2006/wordml">
+  <w:abstractNum w:abstractNumId="0">
     <w:nsid w:val="528A4F32"/>
     <w:multiLevelType w:val="hybridMultilevel"/>
     <w:tmpl w:val="EDCA05C2"/>
@@ -768,7 +751,7 @@
       </w:pPr>
     </w:lvl>
   </w:abstractNum>
-  <w:abstractNum w:abstractNumId="1" w15:restartNumberingAfterBreak="0">
+  <w:abstractNum w:abstractNumId="1">
     <w:nsid w:val="5AF41776"/>
     <w:multiLevelType w:val="hybridMultilevel"/>
     <w:tmpl w:val="951CBD08"/>
@@ -864,7 +847,7 @@
 </file>
 
 <file path=word/styles.xml><?xml version="1.0" encoding="utf-8"?>
-<w:styles xmlns:mc="http://schemas.openxmlformats.org/markup-compatibility/2006" xmlns:r="http://schemas.openxmlformats.org/officeDocument/2006/relationships" xmlns:w="http://schemas.openxmlformats.org/wordprocessingml/2006/main" xmlns:w14="http://schemas.microsoft.com/office/word/2010/wordml" xmlns:w15="http://schemas.microsoft.com/office/word/2012/wordml" xmlns:w16se="http://schemas.microsoft.com/office/word/2015/wordml/symex" mc:Ignorable="w14 w15 w16se">
+<w:styles xmlns:r="http://schemas.openxmlformats.org/officeDocument/2006/relationships" xmlns:w="http://schemas.openxmlformats.org/wordprocessingml/2006/main">
   <w:docDefaults>
     <w:rPrDefault>
       <w:rPr>
@@ -880,382 +863,149 @@
       </w:pPr>
     </w:pPrDefault>
   </w:docDefaults>
-  <w:latentStyles w:defLockedState="0" w:defUIPriority="99" w:defSemiHidden="0" w:defUnhideWhenUsed="0" w:defQFormat="0" w:count="371">
-    <w:lsdException w:name="Normal" w:uiPriority="0" w:qFormat="1"/>
-    <w:lsdException w:name="heading 1" w:uiPriority="9" w:qFormat="1"/>
-    <w:lsdException w:name="heading 2" w:semiHidden="1" w:uiPriority="9" w:unhideWhenUsed="1" w:qFormat="1"/>
-    <w:lsdException w:name="heading 3" w:semiHidden="1" w:uiPriority="9" w:unhideWhenUsed="1" w:qFormat="1"/>
-    <w:lsdException w:name="heading 4" w:semiHidden="1" w:uiPriority="9" w:unhideWhenUsed="1" w:qFormat="1"/>
-    <w:lsdException w:name="heading 5" w:semiHidden="1" w:uiPriority="9" w:unhideWhenUsed="1" w:qFormat="1"/>
-    <w:lsdException w:name="heading 6" w:semiHidden="1" w:uiPriority="9" w:unhideWhenUsed="1" w:qFormat="1"/>
-    <w:lsdException w:name="heading 7" w:semiHidden="1" w:uiPriority="9" w:unhideWhenUsed="1" w:qFormat="1"/>
-    <w:lsdException w:name="heading 8" w:semiHidden="1" w:uiPriority="9" w:unhideWhenUsed="1" w:qFormat="1"/>
-    <w:lsdException w:name="heading 9" w:semiHidden="1" w:uiPriority="9" w:unhideWhenUsed="1" w:qFormat="1"/>
-    <w:lsdException w:name="index 1" w:semiHidden="1" w:unhideWhenUsed="1"/>
-    <w:lsdException w:name="index 2" w:semiHidden="1" w:unhideWhenUsed="1"/>
-    <w:lsdException w:name="index 3" w:semiHidden="1" w:unhideWhenUsed="1"/>
-    <w:lsdException w:name="index 4" w:semiHidden="1" w:unhideWhenUsed="1"/>
-    <w:lsdException w:name="index 5" w:semiHidden="1" w:unhideWhenUsed="1"/>
-    <w:lsdException w:name="index 6" w:semiHidden="1" w:unhideWhenUsed="1"/>
-    <w:lsdException w:name="index 7" w:semiHidden="1" w:unhideWhenUsed="1"/>
-    <w:lsdException w:name="index 8" w:semiHidden="1" w:unhideWhenUsed="1"/>
-    <w:lsdException w:name="index 9" w:semiHidden="1" w:unhideWhenUsed="1"/>
-    <w:lsdException w:name="toc 1" w:semiHidden="1" w:uiPriority="39" w:unhideWhenUsed="1"/>
-    <w:lsdException w:name="toc 2" w:semiHidden="1" w:uiPriority="39" w:unhideWhenUsed="1"/>
-    <w:lsdException w:name="toc 3" w:semiHidden="1" w:uiPriority="39" w:unhideWhenUsed="1"/>
-    <w:lsdException w:name="toc 4" w:semiHidden="1" w:uiPriority="39" w:unhideWhenUsed="1"/>
-    <w:lsdException w:name="toc 5" w:semiHidden="1" w:uiPriority="39" w:unhideWhenUsed="1"/>
-    <w:lsdException w:name="toc 6" w:semiHidden="1" w:uiPriority="39" w:unhideWhenUsed="1"/>
-    <w:lsdException w:name="toc 7" w:semiHidden="1" w:uiPriority="39" w:unhideWhenUsed="1"/>
-    <w:lsdException w:name="toc 8" w:semiHidden="1" w:uiPriority="39" w:unhideWhenUsed="1"/>
-    <w:lsdException w:name="toc 9" w:semiHidden="1" w:uiPriority="39" w:unhideWhenUsed="1"/>
-    <w:lsdException w:name="Normal Indent" w:semiHidden="1" w:unhideWhenUsed="1"/>
-    <w:lsdException w:name="footnote text" w:semiHidden="1" w:unhideWhenUsed="1"/>
-    <w:lsdException w:name="annotation text" w:semiHidden="1" w:unhideWhenUsed="1"/>
-    <w:lsdException w:name="header" w:semiHidden="1" w:unhideWhenUsed="1"/>
-    <w:lsdException w:name="footer" w:semiHidden="1" w:unhideWhenUsed="1"/>
-    <w:lsdException w:name="index heading" w:semiHidden="1" w:unhideWhenUsed="1"/>
-    <w:lsdException w:name="caption" w:semiHidden="1" w:uiPriority="35" w:unhideWhenUsed="1" w:qFormat="1"/>
-    <w:lsdException w:name="table of figures" w:semiHidden="1" w:unhideWhenUsed="1"/>
-    <w:lsdException w:name="envelope address" w:semiHidden="1" w:unhideWhenUsed="1"/>
-    <w:lsdException w:name="envelope return" w:semiHidden="1" w:unhideWhenUsed="1"/>
-    <w:lsdException w:name="footnote reference" w:semiHidden="1" w:unhideWhenUsed="1"/>
-    <w:lsdException w:name="annotation reference" w:semiHidden="1" w:unhideWhenUsed="1"/>
-    <w:lsdException w:name="line number" w:semiHidden="1" w:unhideWhenUsed="1"/>
-    <w:lsdException w:name="page number" w:semiHidden="1" w:unhideWhenUsed="1"/>
-    <w:lsdException w:name="endnote reference" w:semiHidden="1" w:unhideWhenUsed="1"/>
-    <w:lsdException w:name="endnote text" w:semiHidden="1" w:unhideWhenUsed="1"/>
-    <w:lsdException w:name="table of authorities" w:semiHidden="1" w:unhideWhenUsed="1"/>
-    <w:lsdException w:name="macro" w:semiHidden="1" w:unhideWhenUsed="1"/>
-    <w:lsdException w:name="toa heading" w:semiHidden="1" w:unhideWhenUsed="1"/>
-    <w:lsdException w:name="List" w:semiHidden="1" w:unhideWhenUsed="1"/>
-    <w:lsdException w:name="List Bullet" w:semiHidden="1" w:unhideWhenUsed="1"/>
-    <w:lsdException w:name="List Number" w:semiHidden="1" w:unhideWhenUsed="1"/>
-    <w:lsdException w:name="List 2" w:semiHidden="1" w:unhideWhenUsed="1"/>
-    <w:lsdException w:name="List 3" w:semiHidden="1" w:unhideWhenUsed="1"/>
-    <w:lsdException w:name="List 4" w:semiHidden="1" w:unhideWhenUsed="1"/>
-    <w:lsdException w:name="List 5" w:semiHidden="1" w:unhideWhenUsed="1"/>
-    <w:lsdException w:name="List Bullet 2" w:semiHidden="1" w:unhideWhenUsed="1"/>
-    <w:lsdException w:name="List Bullet 3" w:semiHidden="1" w:unhideWhenUsed="1"/>
-    <w:lsdException w:name="List Bullet 4" w:semiHidden="1" w:unhideWhenUsed="1"/>
-    <w:lsdException w:name="List Bullet 5" w:semiHidden="1" w:unhideWhenUsed="1"/>
-    <w:lsdException w:name="List Number 2" w:semiHidden="1" w:unhideWhenUsed="1"/>
-    <w:lsdException w:name="List Number 3" w:semiHidden="1" w:unhideWhenUsed="1"/>
-    <w:lsdException w:name="List Number 4" w:semiHidden="1" w:unhideWhenUsed="1"/>
-    <w:lsdException w:name="List Number 5" w:semiHidden="1" w:unhideWhenUsed="1"/>
-    <w:lsdException w:name="Title" w:uiPriority="10" w:qFormat="1"/>
-    <w:lsdException w:name="Closing" w:semiHidden="1" w:unhideWhenUsed="1"/>
-    <w:lsdException w:name="Signature" w:semiHidden="1" w:unhideWhenUsed="1"/>
-    <w:lsdException w:name="Default Paragraph Font" w:semiHidden="1" w:uiPriority="1" w:unhideWhenUsed="1"/>
-    <w:lsdException w:name="Body Text" w:semiHidden="1" w:unhideWhenUsed="1"/>
-    <w:lsdException w:name="Body Text Indent" w:semiHidden="1" w:unhideWhenUsed="1"/>
-    <w:lsdException w:name="List Continue" w:semiHidden="1" w:unhideWhenUsed="1"/>
-    <w:lsdException w:name="List Continue 2" w:semiHidden="1" w:unhideWhenUsed="1"/>
-    <w:lsdException w:name="List Continue 3" w:semiHidden="1" w:unhideWhenUsed="1"/>
-    <w:lsdException w:name="List Continue 4" w:semiHidden="1" w:unhideWhenUsed="1"/>
-    <w:lsdException w:name="List Continue 5" w:semiHidden="1" w:unhideWhenUsed="1"/>
-    <w:lsdException w:name="Message Header" w:semiHidden="1" w:unhideWhenUsed="1"/>
-    <w:lsdException w:name="Subtitle" w:uiPriority="11" w:qFormat="1"/>
-    <w:lsdException w:name="Salutation" w:semiHidden="1" w:unhideWhenUsed="1"/>
-    <w:lsdException w:name="Date" w:semiHidden="1" w:unhideWhenUsed="1"/>
-    <w:lsdException w:name="Body Text First Indent" w:semiHidden="1" w:unhideWhenUsed="1"/>
-    <w:lsdException w:name="Body Text First Indent 2" w:semiHidden="1" w:unhideWhenUsed="1"/>
-    <w:lsdException w:name="Note Heading" w:semiHidden="1" w:unhideWhenUsed="1"/>
-    <w:lsdException w:name="Body Text 2" w:semiHidden="1" w:unhideWhenUsed="1"/>
-    <w:lsdException w:name="Body Text 3" w:semiHidden="1" w:unhideWhenUsed="1"/>
-    <w:lsdException w:name="Body Text Indent 2" w:semiHidden="1" w:unhideWhenUsed="1"/>
-    <w:lsdException w:name="Body Text Indent 3" w:semiHidden="1" w:unhideWhenUsed="1"/>
-    <w:lsdException w:name="Block Text" w:semiHidden="1" w:unhideWhenUsed="1"/>
-    <w:lsdException w:name="Hyperlink" w:semiHidden="1" w:unhideWhenUsed="1"/>
-    <w:lsdException w:name="FollowedHyperlink" w:semiHidden="1" w:unhideWhenUsed="1"/>
-    <w:lsdException w:name="Strong" w:uiPriority="22" w:qFormat="1"/>
-    <w:lsdException w:name="Emphasis" w:uiPriority="20" w:qFormat="1"/>
-    <w:lsdException w:name="Document Map" w:semiHidden="1" w:unhideWhenUsed="1"/>
-    <w:lsdException w:name="Plain Text" w:semiHidden="1" w:unhideWhenUsed="1"/>
-    <w:lsdException w:name="E-mail Signature" w:semiHidden="1" w:unhideWhenUsed="1"/>
-    <w:lsdException w:name="HTML Top of Form" w:semiHidden="1" w:unhideWhenUsed="1"/>
-    <w:lsdException w:name="HTML Bottom of Form" w:semiHidden="1" w:unhideWhenUsed="1"/>
-    <w:lsdException w:name="Normal (Web)" w:semiHidden="1" w:unhideWhenUsed="1"/>
-    <w:lsdException w:name="HTML Acronym" w:semiHidden="1" w:unhideWhenUsed="1"/>
-    <w:lsdException w:name="HTML Address" w:semiHidden="1" w:unhideWhenUsed="1"/>
-    <w:lsdException w:name="HTML Cite" w:semiHidden="1" w:unhideWhenUsed="1"/>
-    <w:lsdException w:name="HTML Code" w:semiHidden="1" w:unhideWhenUsed="1"/>
-    <w:lsdException w:name="HTML Definition" w:semiHidden="1" w:unhideWhenUsed="1"/>
-    <w:lsdException w:name="HTML Keyboard" w:semiHidden="1" w:unhideWhenUsed="1"/>
-    <w:lsdException w:name="HTML Preformatted" w:semiHidden="1" w:unhideWhenUsed="1"/>
-    <w:lsdException w:name="HTML Sample" w:semiHidden="1" w:unhideWhenUsed="1"/>
-    <w:lsdException w:name="HTML Typewriter" w:semiHidden="1" w:unhideWhenUsed="1"/>
-    <w:lsdException w:name="HTML Variable" w:semiHidden="1" w:unhideWhenUsed="1"/>
-    <w:lsdException w:name="Normal Table" w:semiHidden="1" w:unhideWhenUsed="1"/>
-    <w:lsdException w:name="annotation subject" w:semiHidden="1" w:unhideWhenUsed="1"/>
-    <w:lsdException w:name="No List" w:semiHidden="1" w:unhideWhenUsed="1"/>
-    <w:lsdException w:name="Outline List 1" w:semiHidden="1" w:unhideWhenUsed="1"/>
-    <w:lsdException w:name="Outline List 2" w:semiHidden="1" w:unhideWhenUsed="1"/>
-    <w:lsdException w:name="Outline List 3" w:semiHidden="1" w:unhideWhenUsed="1"/>
-    <w:lsdException w:name="Table Simple 1" w:semiHidden="1" w:unhideWhenUsed="1"/>
-    <w:lsdException w:name="Table Simple 2" w:semiHidden="1" w:unhideWhenUsed="1"/>
-    <w:lsdException w:name="Table Simple 3" w:semiHidden="1" w:unhideWhenUsed="1"/>
-    <w:lsdException w:name="Table Classic 1" w:semiHidden="1" w:unhideWhenUsed="1"/>
-    <w:lsdException w:name="Table Classic 2" w:semiHidden="1" w:unhideWhenUsed="1"/>
-    <w:lsdException w:name="Table Classic 3" w:semiHidden="1" w:unhideWhenUsed="1"/>
-    <w:lsdException w:name="Table Classic 4" w:semiHidden="1" w:unhideWhenUsed="1"/>
-    <w:lsdException w:name="Table Colorful 1" w:semiHidden="1" w:unhideWhenUsed="1"/>
-    <w:lsdException w:name="Table Colorful 2" w:semiHidden="1" w:unhideWhenUsed="1"/>
-    <w:lsdException w:name="Table Colorful 3" w:semiHidden="1" w:unhideWhenUsed="1"/>
-    <w:lsdException w:name="Table Columns 1" w:semiHidden="1" w:unhideWhenUsed="1"/>
-    <w:lsdException w:name="Table Columns 2" w:semiHidden="1" w:unhideWhenUsed="1"/>
-    <w:lsdException w:name="Table Columns 3" w:semiHidden="1" w:unhideWhenUsed="1"/>
-    <w:lsdException w:name="Table Columns 4" w:semiHidden="1" w:unhideWhenUsed="1"/>
-    <w:lsdException w:name="Table Columns 5" w:semiHidden="1" w:unhideWhenUsed="1"/>
-    <w:lsdException w:name="Table Grid 1" w:semiHidden="1" w:unhideWhenUsed="1"/>
-    <w:lsdException w:name="Table Grid 2" w:semiHidden="1" w:unhideWhenUsed="1"/>
-    <w:lsdException w:name="Table Grid 3" w:semiHidden="1" w:unhideWhenUsed="1"/>
-    <w:lsdException w:name="Table Grid 4" w:semiHidden="1" w:unhideWhenUsed="1"/>
-    <w:lsdException w:name="Table Grid 5" w:semiHidden="1" w:unhideWhenUsed="1"/>
-    <w:lsdException w:name="Table Grid 6" w:semiHidden="1" w:unhideWhenUsed="1"/>
-    <w:lsdException w:name="Table Grid 7" w:semiHidden="1" w:unhideWhenUsed="1"/>
-    <w:lsdException w:name="Table Grid 8" w:semiHidden="1" w:unhideWhenUsed="1"/>
-    <w:lsdException w:name="Table List 1" w:semiHidden="1" w:unhideWhenUsed="1"/>
-    <w:lsdException w:name="Table List 2" w:semiHidden="1" w:unhideWhenUsed="1"/>
-    <w:lsdException w:name="Table List 3" w:semiHidden="1" w:unhideWhenUsed="1"/>
-    <w:lsdException w:name="Table List 4" w:semiHidden="1" w:unhideWhenUsed="1"/>
-    <w:lsdException w:name="Table List 5" w:semiHidden="1" w:unhideWhenUsed="1"/>
-    <w:lsdException w:name="Table List 6" w:semiHidden="1" w:unhideWhenUsed="1"/>
-    <w:lsdException w:name="Table List 7" w:semiHidden="1" w:unhideWhenUsed="1"/>
-    <w:lsdException w:name="Table List 8" w:semiHidden="1" w:unhideWhenUsed="1"/>
-    <w:lsdException w:name="Table 3D effects 1" w:semiHidden="1" w:unhideWhenUsed="1"/>
-    <w:lsdException w:name="Table 3D effects 2" w:semiHidden="1" w:unhideWhenUsed="1"/>
-    <w:lsdException w:name="Table 3D effects 3" w:semiHidden="1" w:unhideWhenUsed="1"/>
-    <w:lsdException w:name="Table Contemporary" w:semiHidden="1" w:unhideWhenUsed="1"/>
-    <w:lsdException w:name="Table Elegant" w:semiHidden="1" w:unhideWhenUsed="1"/>
-    <w:lsdException w:name="Table Professional" w:semiHidden="1" w:unhideWhenUsed="1"/>
-    <w:lsdException w:name="Table Subtle 1" w:semiHidden="1" w:unhideWhenUsed="1"/>
-    <w:lsdException w:name="Table Subtle 2" w:semiHidden="1" w:unhideWhenUsed="1"/>
-    <w:lsdException w:name="Table Web 1" w:semiHidden="1" w:unhideWhenUsed="1"/>
-    <w:lsdException w:name="Table Web 2" w:semiHidden="1" w:unhideWhenUsed="1"/>
-    <w:lsdException w:name="Table Web 3" w:semiHidden="1" w:unhideWhenUsed="1"/>
-    <w:lsdException w:name="Balloon Text" w:semiHidden="1" w:unhideWhenUsed="1"/>
-    <w:lsdException w:name="Table Grid" w:uiPriority="39"/>
-    <w:lsdException w:name="Table Theme" w:semiHidden="1" w:unhideWhenUsed="1"/>
-    <w:lsdException w:name="Placeholder Text" w:semiHidden="1"/>
-    <w:lsdException w:name="No Spacing" w:uiPriority="1" w:qFormat="1"/>
-    <w:lsdException w:name="Light Shading" w:uiPriority="60"/>
-    <w:lsdException w:name="Light List" w:uiPriority="61"/>
-    <w:lsdException w:name="Light Grid" w:uiPriority="62"/>
-    <w:lsdException w:name="Medium Shading 1" w:uiPriority="63"/>
-    <w:lsdException w:name="Medium Shading 2" w:uiPriority="64"/>
-    <w:lsdException w:name="Medium List 1" w:uiPriority="65"/>
-    <w:lsdException w:name="Medium List 2" w:uiPriority="66"/>
-    <w:lsdException w:name="Medium Grid 1" w:uiPriority="67"/>
-    <w:lsdException w:name="Medium Grid 2" w:uiPriority="68"/>
-    <w:lsdException w:name="Medium Grid 3" w:uiPriority="69"/>
-    <w:lsdException w:name="Dark List" w:uiPriority="70"/>
-    <w:lsdException w:name="Colorful Shading" w:uiPriority="71"/>
-    <w:lsdException w:name="Colorful List" w:uiPriority="72"/>
-    <w:lsdException w:name="Colorful Grid" w:uiPriority="73"/>
-    <w:lsdException w:name="Light Shading Accent 1" w:uiPriority="60"/>
-    <w:lsdException w:name="Light List Accent 1" w:uiPriority="61"/>
-    <w:lsdException w:name="Light Grid Accent 1" w:uiPriority="62"/>
-    <w:lsdException w:name="Medium Shading 1 Accent 1" w:uiPriority="63"/>
-    <w:lsdException w:name="Medium Shading 2 Accent 1" w:uiPriority="64"/>
-    <w:lsdException w:name="Medium List 1 Accent 1" w:uiPriority="65"/>
-    <w:lsdException w:name="Revision" w:semiHidden="1"/>
-    <w:lsdException w:name="List Paragraph" w:uiPriority="34" w:qFormat="1"/>
-    <w:lsdException w:name="Quote" w:uiPriority="29" w:qFormat="1"/>
-    <w:lsdException w:name="Intense Quote" w:uiPriority="30" w:qFormat="1"/>
-    <w:lsdException w:name="Medium List 2 Accent 1" w:uiPriority="66"/>
-    <w:lsdException w:name="Medium Grid 1 Accent 1" w:uiPriority="67"/>
-    <w:lsdException w:name="Medium Grid 2 Accent 1" w:uiPriority="68"/>
-    <w:lsdException w:name="Medium Grid 3 Accent 1" w:uiPriority="69"/>
-    <w:lsdException w:name="Dark List Accent 1" w:uiPriority="70"/>
-    <w:lsdException w:name="Colorful Shading Accent 1" w:uiPriority="71"/>
-    <w:lsdException w:name="Colorful List Accent 1" w:uiPriority="72"/>
-    <w:lsdException w:name="Colorful Grid Accent 1" w:uiPriority="73"/>
-    <w:lsdException w:name="Light Shading Accent 2" w:uiPriority="60"/>
-    <w:lsdException w:name="Light List Accent 2" w:uiPriority="61"/>
-    <w:lsdException w:name="Light Grid Accent 2" w:uiPriority="62"/>
-    <w:lsdException w:name="Medium Shading 1 Accent 2" w:uiPriority="63"/>
-    <w:lsdException w:name="Medium Shading 2 Accent 2" w:uiPriority="64"/>
-    <w:lsdException w:name="Medium List 1 Accent 2" w:uiPriority="65"/>
-    <w:lsdException w:name="Medium List 2 Accent 2" w:uiPriority="66"/>
-    <w:lsdException w:name="Medium Grid 1 Accent 2" w:uiPriority="67"/>
-    <w:lsdException w:name="Medium Grid 2 Accent 2" w:uiPriority="68"/>
-    <w:lsdException w:name="Medium Grid 3 Accent 2" w:uiPriority="69"/>
-    <w:lsdException w:name="Dark List Accent 2" w:uiPriority="70"/>
-    <w:lsdException w:name="Colorful Shading Accent 2" w:uiPriority="71"/>
-    <w:lsdException w:name="Colorful List Accent 2" w:uiPriority="72"/>
-    <w:lsdException w:name="Colorful Grid Accent 2" w:uiPriority="73"/>
-    <w:lsdException w:name="Light Shading Accent 3" w:uiPriority="60"/>
-    <w:lsdException w:name="Light List Accent 3" w:uiPriority="61"/>
-    <w:lsdException w:name="Light Grid Accent 3" w:uiPriority="62"/>
-    <w:lsdException w:name="Medium Shading 1 Accent 3" w:uiPriority="63"/>
-    <w:lsdException w:name="Medium Shading 2 Accent 3" w:uiPriority="64"/>
-    <w:lsdException w:name="Medium List 1 Accent 3" w:uiPriority="65"/>
-    <w:lsdException w:name="Medium List 2 Accent 3" w:uiPriority="66"/>
-    <w:lsdException w:name="Medium Grid 1 Accent 3" w:uiPriority="67"/>
-    <w:lsdException w:name="Medium Grid 2 Accent 3" w:uiPriority="68"/>
-    <w:lsdException w:name="Medium Grid 3 Accent 3" w:uiPriority="69"/>
-    <w:lsdException w:name="Dark List Accent 3" w:uiPriority="70"/>
-    <w:lsdException w:name="Colorful Shading Accent 3" w:uiPriority="71"/>
-    <w:lsdException w:name="Colorful List Accent 3" w:uiPriority="72"/>
-    <w:lsdException w:name="Colorful Grid Accent 3" w:uiPriority="73"/>
-    <w:lsdException w:name="Light Shading Accent 4" w:uiPriority="60"/>
-    <w:lsdException w:name="Light List Accent 4" w:uiPriority="61"/>
-    <w:lsdException w:name="Light Grid Accent 4" w:uiPriority="62"/>
-    <w:lsdException w:name="Medium Shading 1 Accent 4" w:uiPriority="63"/>
-    <w:lsdException w:name="Medium Shading 2 Accent 4" w:uiPriority="64"/>
-    <w:lsdException w:name="Medium List 1 Accent 4" w:uiPriority="65"/>
-    <w:lsdException w:name="Medium List 2 Accent 4" w:uiPriority="66"/>
-    <w:lsdException w:name="Medium Grid 1 Accent 4" w:uiPriority="67"/>
-    <w:lsdException w:name="Medium Grid 2 Accent 4" w:uiPriority="68"/>
-    <w:lsdException w:name="Medium Grid 3 Accent 4" w:uiPriority="69"/>
-    <w:lsdException w:name="Dark List Accent 4" w:uiPriority="70"/>
-    <w:lsdException w:name="Colorful Shading Accent 4" w:uiPriority="71"/>
-    <w:lsdException w:name="Colorful List Accent 4" w:uiPriority="72"/>
-    <w:lsdException w:name="Colorful Grid Accent 4" w:uiPriority="73"/>
-    <w:lsdException w:name="Light Shading Accent 5" w:uiPriority="60"/>
-    <w:lsdException w:name="Light List Accent 5" w:uiPriority="61"/>
-    <w:lsdException w:name="Light Grid Accent 5" w:uiPriority="62"/>
-    <w:lsdException w:name="Medium Shading 1 Accent 5" w:uiPriority="63"/>
-    <w:lsdException w:name="Medium Shading 2 Accent 5" w:uiPriority="64"/>
-    <w:lsdException w:name="Medium List 1 Accent 5" w:uiPriority="65"/>
-    <w:lsdException w:name="Medium List 2 Accent 5" w:uiPriority="66"/>
-    <w:lsdException w:name="Medium Grid 1 Accent 5" w:uiPriority="67"/>
-    <w:lsdException w:name="Medium Grid 2 Accent 5" w:uiPriority="68"/>
-    <w:lsdException w:name="Medium Grid 3 Accent 5" w:uiPriority="69"/>
-    <w:lsdException w:name="Dark List Accent 5" w:uiPriority="70"/>
-    <w:lsdException w:name="Colorful Shading Accent 5" w:uiPriority="71"/>
-    <w:lsdException w:name="Colorful List Accent 5" w:uiPriority="72"/>
-    <w:lsdException w:name="Colorful Grid Accent 5" w:uiPriority="73"/>
-    <w:lsdException w:name="Light Shading Accent 6" w:uiPriority="60"/>
-    <w:lsdException w:name="Light List Accent 6" w:uiPriority="61"/>
-    <w:lsdException w:name="Light Grid Accent 6" w:uiPriority="62"/>
-    <w:lsdException w:name="Medium Shading 1 Accent 6" w:uiPriority="63"/>
-    <w:lsdException w:name="Medium Shading 2 Accent 6" w:uiPriority="64"/>
-    <w:lsdException w:name="Medium List 1 Accent 6" w:uiPriority="65"/>
-    <w:lsdException w:name="Medium List 2 Accent 6" w:uiPriority="66"/>
-    <w:lsdException w:name="Medium Grid 1 Accent 6" w:uiPriority="67"/>
-    <w:lsdException w:name="Medium Grid 2 Accent 6" w:uiPriority="68"/>
-    <w:lsdException w:name="Medium Grid 3 Accent 6" w:uiPriority="69"/>
-    <w:lsdException w:name="Dark List Accent 6" w:uiPriority="70"/>
-    <w:lsdException w:name="Colorful Shading Accent 6" w:uiPriority="71"/>
-    <w:lsdException w:name="Colorful List Accent 6" w:uiPriority="72"/>
-    <w:lsdException w:name="Colorful Grid Accent 6" w:uiPriority="73"/>
-    <w:lsdException w:name="Subtle Emphasis" w:uiPriority="19" w:qFormat="1"/>
-    <w:lsdException w:name="Intense Emphasis" w:uiPriority="21" w:qFormat="1"/>
-    <w:lsdException w:name="Subtle Reference" w:uiPriority="31" w:qFormat="1"/>
-    <w:lsdException w:name="Intense Reference" w:uiPriority="32" w:qFormat="1"/>
-    <w:lsdException w:name="Book Title" w:uiPriority="33" w:qFormat="1"/>
-    <w:lsdException w:name="Bibliography" w:semiHidden="1" w:uiPriority="37" w:unhideWhenUsed="1"/>
-    <w:lsdException w:name="TOC Heading" w:semiHidden="1" w:uiPriority="39" w:unhideWhenUsed="1" w:qFormat="1"/>
-    <w:lsdException w:name="Plain Table 1" w:uiPriority="41"/>
-    <w:lsdException w:name="Plain Table 2" w:uiPriority="42"/>
-    <w:lsdException w:name="Plain Table 3" w:uiPriority="43"/>
-    <w:lsdException w:name="Plain Table 4" w:uiPriority="44"/>
-    <w:lsdException w:name="Plain Table 5" w:uiPriority="45"/>
-    <w:lsdException w:name="Grid Table Light" w:uiPriority="40"/>
-    <w:lsdException w:name="Grid Table 1 Light" w:uiPriority="46"/>
-    <w:lsdException w:name="Grid Table 2" w:uiPriority="47"/>
-    <w:lsdException w:name="Grid Table 3" w:uiPriority="48"/>
-    <w:lsdException w:name="Grid Table 4" w:uiPriority="49"/>
-    <w:lsdException w:name="Grid Table 5 Dark" w:uiPriority="50"/>
-    <w:lsdException w:name="Grid Table 6 Colorful" w:uiPriority="51"/>
-    <w:lsdException w:name="Grid Table 7 Colorful" w:uiPriority="52"/>
-    <w:lsdException w:name="Grid Table 1 Light Accent 1" w:uiPriority="46"/>
-    <w:lsdException w:name="Grid Table 2 Accent 1" w:uiPriority="47"/>
-    <w:lsdException w:name="Grid Table 3 Accent 1" w:uiPriority="48"/>
-    <w:lsdException w:name="Grid Table 4 Accent 1" w:uiPriority="49"/>
-    <w:lsdException w:name="Grid Table 5 Dark Accent 1" w:uiPriority="50"/>
-    <w:lsdException w:name="Grid Table 6 Colorful Accent 1" w:uiPriority="51"/>
-    <w:lsdException w:name="Grid Table 7 Colorful Accent 1" w:uiPriority="52"/>
-    <w:lsdException w:name="Grid Table 1 Light Accent 2" w:uiPriority="46"/>
-    <w:lsdException w:name="Grid Table 2 Accent 2" w:uiPriority="47"/>
-    <w:lsdException w:name="Grid Table 3 Accent 2" w:uiPriority="48"/>
-    <w:lsdException w:name="Grid Table 4 Accent 2" w:uiPriority="49"/>
-    <w:lsdException w:name="Grid Table 5 Dark Accent 2" w:uiPriority="50"/>
-    <w:lsdException w:name="Grid Table 6 Colorful Accent 2" w:uiPriority="51"/>
-    <w:lsdException w:name="Grid Table 7 Colorful Accent 2" w:uiPriority="52"/>
-    <w:lsdException w:name="Grid Table 1 Light Accent 3" w:uiPriority="46"/>
-    <w:lsdException w:name="Grid Table 2 Accent 3" w:uiPriority="47"/>
-    <w:lsdException w:name="Grid Table 3 Accent 3" w:uiPriority="48"/>
-    <w:lsdException w:name="Grid Table 4 Accent 3" w:uiPriority="49"/>
-    <w:lsdException w:name="Grid Table 5 Dark Accent 3" w:uiPriority="50"/>
-    <w:lsdException w:name="Grid Table 6 Colorful Accent 3" w:uiPriority="51"/>
-    <w:lsdException w:name="Grid Table 7 Colorful Accent 3" w:uiPriority="52"/>
-    <w:lsdException w:name="Grid Table 1 Light Accent 4" w:uiPriority="46"/>
-    <w:lsdException w:name="Grid Table 2 Accent 4" w:uiPriority="47"/>
-    <w:lsdException w:name="Grid Table 3 Accent 4" w:uiPriority="48"/>
-    <w:lsdException w:name="Grid Table 4 Accent 4" w:uiPriority="49"/>
-    <w:lsdException w:name="Grid Table 5 Dark Accent 4" w:uiPriority="50"/>
-    <w:lsdException w:name="Grid Table 6 Colorful Accent 4" w:uiPriority="51"/>
-    <w:lsdException w:name="Grid Table 7 Colorful Accent 4" w:uiPriority="52"/>
-    <w:lsdException w:name="Grid Table 1 Light Accent 5" w:uiPriority="46"/>
-    <w:lsdException w:name="Grid Table 2 Accent 5" w:uiPriority="47"/>
-    <w:lsdException w:name="Grid Table 3 Accent 5" w:uiPriority="48"/>
-    <w:lsdException w:name="Grid Table 4 Accent 5" w:uiPriority="49"/>
-    <w:lsdException w:name="Grid Table 5 Dark Accent 5" w:uiPriority="50"/>
-    <w:lsdException w:name="Grid Table 6 Colorful Accent 5" w:uiPriority="51"/>
-    <w:lsdException w:name="Grid Table 7 Colorful Accent 5" w:uiPriority="52"/>
-    <w:lsdException w:name="Grid Table 1 Light Accent 6" w:uiPriority="46"/>
-    <w:lsdException w:name="Grid Table 2 Accent 6" w:uiPriority="47"/>
-    <w:lsdException w:name="Grid Table 3 Accent 6" w:uiPriority="48"/>
-    <w:lsdException w:name="Grid Table 4 Accent 6" w:uiPriority="49"/>
-    <w:lsdException w:name="Grid Table 5 Dark Accent 6" w:uiPriority="50"/>
-    <w:lsdException w:name="Grid Table 6 Colorful Accent 6" w:uiPriority="51"/>
-    <w:lsdException w:name="Grid Table 7 Colorful Accent 6" w:uiPriority="52"/>
-    <w:lsdException w:name="List Table 1 Light" w:uiPriority="46"/>
-    <w:lsdException w:name="List Table 2" w:uiPriority="47"/>
-    <w:lsdException w:name="List Table 3" w:uiPriority="48"/>
-    <w:lsdException w:name="List Table 4" w:uiPriority="49"/>
-    <w:lsdException w:name="List Table 5 Dark" w:uiPriority="50"/>
-    <w:lsdException w:name="List Table 6 Colorful" w:uiPriority="51"/>
-    <w:lsdException w:name="List Table 7 Colorful" w:uiPriority="52"/>
-    <w:lsdException w:name="List Table 1 Light Accent 1" w:uiPriority="46"/>
-    <w:lsdException w:name="List Table 2 Accent 1" w:uiPriority="47"/>
-    <w:lsdException w:name="List Table 3 Accent 1" w:uiPriority="48"/>
-    <w:lsdException w:name="List Table 4 Accent 1" w:uiPriority="49"/>
-    <w:lsdException w:name="List Table 5 Dark Accent 1" w:uiPriority="50"/>
-    <w:lsdException w:name="List Table 6 Colorful Accent 1" w:uiPriority="51"/>
-    <w:lsdException w:name="List Table 7 Colorful Accent 1" w:uiPriority="52"/>
-    <w:lsdException w:name="List Table 1 Light Accent 2" w:uiPriority="46"/>
-    <w:lsdException w:name="List Table 2 Accent 2" w:uiPriority="47"/>
-    <w:lsdException w:name="List Table 3 Accent 2" w:uiPriority="48"/>
-    <w:lsdException w:name="List Table 4 Accent 2" w:uiPriority="49"/>
-    <w:lsdException w:name="List Table 5 Dark Accent 2" w:uiPriority="50"/>
-    <w:lsdException w:name="List Table 6 Colorful Accent 2" w:uiPriority="51"/>
-    <w:lsdException w:name="List Table 7 Colorful Accent 2" w:uiPriority="52"/>
-    <w:lsdException w:name="List Table 1 Light Accent 3" w:uiPriority="46"/>
-    <w:lsdException w:name="List Table 2 Accent 3" w:uiPriority="47"/>
-    <w:lsdException w:name="List Table 3 Accent 3" w:uiPriority="48"/>
-    <w:lsdException w:name="List Table 4 Accent 3" w:uiPriority="49"/>
-    <w:lsdException w:name="List Table 5 Dark Accent 3" w:uiPriority="50"/>
-    <w:lsdException w:name="List Table 6 Colorful Accent 3" w:uiPriority="51"/>
-    <w:lsdException w:name="List Table 7 Colorful Accent 3" w:uiPriority="52"/>
-    <w:lsdException w:name="List Table 1 Light Accent 4" w:uiPriority="46"/>
-    <w:lsdException w:name="List Table 2 Accent 4" w:uiPriority="47"/>
-    <w:lsdException w:name="List Table 3 Accent 4" w:uiPriority="48"/>
-    <w:lsdException w:name="List Table 4 Accent 4" w:uiPriority="49"/>
-    <w:lsdException w:name="List Table 5 Dark Accent 4" w:uiPriority="50"/>
-    <w:lsdException w:name="List Table 6 Colorful Accent 4" w:uiPriority="51"/>
-    <w:lsdException w:name="List Table 7 Colorful Accent 4" w:uiPriority="52"/>
-    <w:lsdException w:name="List Table 1 Light Accent 5" w:uiPriority="46"/>
-    <w:lsdException w:name="List Table 2 Accent 5" w:uiPriority="47"/>
-    <w:lsdException w:name="List Table 3 Accent 5" w:uiPriority="48"/>
-    <w:lsdException w:name="List Table 4 Accent 5" w:uiPriority="49"/>
-    <w:lsdException w:name="List Table 5 Dark Accent 5" w:uiPriority="50"/>
-    <w:lsdException w:name="List Table 6 Colorful Accent 5" w:uiPriority="51"/>
-    <w:lsdException w:name="List Table 7 Colorful Accent 5" w:uiPriority="52"/>
-    <w:lsdException w:name="List Table 1 Light Accent 6" w:uiPriority="46"/>
-    <w:lsdException w:name="List Table 2 Accent 6" w:uiPriority="47"/>
-    <w:lsdException w:name="List Table 3 Accent 6" w:uiPriority="48"/>
-    <w:lsdException w:name="List Table 4 Accent 6" w:uiPriority="49"/>
-    <w:lsdException w:name="List Table 5 Dark Accent 6" w:uiPriority="50"/>
-    <w:lsdException w:name="List Table 6 Colorful Accent 6" w:uiPriority="51"/>
-    <w:lsdException w:name="List Table 7 Colorful Accent 6" w:uiPriority="52"/>
+  <w:latentStyles w:defLockedState="0" w:defUIPriority="99" w:defSemiHidden="1" w:defUnhideWhenUsed="1" w:defQFormat="0" w:count="267">
+    <w:lsdException w:name="Normal" w:semiHidden="0" w:uiPriority="0" w:unhideWhenUsed="0" w:qFormat="1"/>
+    <w:lsdException w:name="heading 1" w:semiHidden="0" w:uiPriority="9" w:unhideWhenUsed="0" w:qFormat="1"/>
+    <w:lsdException w:name="heading 2" w:uiPriority="9" w:qFormat="1"/>
+    <w:lsdException w:name="heading 3" w:uiPriority="9" w:qFormat="1"/>
+    <w:lsdException w:name="heading 4" w:uiPriority="9" w:qFormat="1"/>
+    <w:lsdException w:name="heading 5" w:uiPriority="9" w:qFormat="1"/>
+    <w:lsdException w:name="heading 6" w:uiPriority="9" w:qFormat="1"/>
+    <w:lsdException w:name="heading 7" w:uiPriority="9" w:qFormat="1"/>
+    <w:lsdException w:name="heading 8" w:uiPriority="9" w:qFormat="1"/>
+    <w:lsdException w:name="heading 9" w:uiPriority="9" w:qFormat="1"/>
+    <w:lsdException w:name="toc 1" w:uiPriority="39"/>
+    <w:lsdException w:name="toc 2" w:uiPriority="39"/>
+    <w:lsdException w:name="toc 3" w:uiPriority="39"/>
+    <w:lsdException w:name="toc 4" w:uiPriority="39"/>
+    <w:lsdException w:name="toc 5" w:uiPriority="39"/>
+    <w:lsdException w:name="toc 6" w:uiPriority="39"/>
+    <w:lsdException w:name="toc 7" w:uiPriority="39"/>
+    <w:lsdException w:name="toc 8" w:uiPriority="39"/>
+    <w:lsdException w:name="toc 9" w:uiPriority="39"/>
+    <w:lsdException w:name="caption" w:uiPriority="35" w:qFormat="1"/>
+    <w:lsdException w:name="Title" w:semiHidden="0" w:uiPriority="10" w:unhideWhenUsed="0" w:qFormat="1"/>
+    <w:lsdException w:name="Default Paragraph Font" w:uiPriority="1"/>
+    <w:lsdException w:name="Subtitle" w:semiHidden="0" w:uiPriority="11" w:unhideWhenUsed="0" w:qFormat="1"/>
+    <w:lsdException w:name="Strong" w:semiHidden="0" w:uiPriority="22" w:unhideWhenUsed="0" w:qFormat="1"/>
+    <w:lsdException w:name="Emphasis" w:semiHidden="0" w:uiPriority="20" w:unhideWhenUsed="0" w:qFormat="1"/>
+    <w:lsdException w:name="Table Grid" w:semiHidden="0" w:uiPriority="39" w:unhideWhenUsed="0"/>
+    <w:lsdException w:name="Placeholder Text" w:unhideWhenUsed="0"/>
+    <w:lsdException w:name="No Spacing" w:semiHidden="0" w:uiPriority="1" w:unhideWhenUsed="0" w:qFormat="1"/>
+    <w:lsdException w:name="Light Shading" w:semiHidden="0" w:uiPriority="60" w:unhideWhenUsed="0"/>
+    <w:lsdException w:name="Light List" w:semiHidden="0" w:uiPriority="61" w:unhideWhenUsed="0"/>
+    <w:lsdException w:name="Light Grid" w:semiHidden="0" w:uiPriority="62" w:unhideWhenUsed="0"/>
+    <w:lsdException w:name="Medium Shading 1" w:semiHidden="0" w:uiPriority="63" w:unhideWhenUsed="0"/>
+    <w:lsdException w:name="Medium Shading 2" w:semiHidden="0" w:uiPriority="64" w:unhideWhenUsed="0"/>
+    <w:lsdException w:name="Medium List 1" w:semiHidden="0" w:uiPriority="65" w:unhideWhenUsed="0"/>
+    <w:lsdException w:name="Medium List 2" w:semiHidden="0" w:uiPriority="66" w:unhideWhenUsed="0"/>
+    <w:lsdException w:name="Medium Grid 1" w:semiHidden="0" w:uiPriority="67" w:unhideWhenUsed="0"/>
+    <w:lsdException w:name="Medium Grid 2" w:semiHidden="0" w:uiPriority="68" w:unhideWhenUsed="0"/>
+    <w:lsdException w:name="Medium Grid 3" w:semiHidden="0" w:uiPriority="69" w:unhideWhenUsed="0"/>
+    <w:lsdException w:name="Dark List" w:semiHidden="0" w:uiPriority="70" w:unhideWhenUsed="0"/>
+    <w:lsdException w:name="Colorful Shading" w:semiHidden="0" w:uiPriority="71" w:unhideWhenUsed="0"/>
+    <w:lsdException w:name="Colorful List" w:semiHidden="0" w:uiPriority="72" w:unhideWhenUsed="0"/>
+    <w:lsdException w:name="Colorful Grid" w:semiHidden="0" w:uiPriority="73" w:unhideWhenUsed="0"/>
+    <w:lsdException w:name="Light Shading Accent 1" w:semiHidden="0" w:uiPriority="60" w:unhideWhenUsed="0"/>
+    <w:lsdException w:name="Light List Accent 1" w:semiHidden="0" w:uiPriority="61" w:unhideWhenUsed="0"/>
+    <w:lsdException w:name="Light Grid Accent 1" w:semiHidden="0" w:uiPriority="62" w:unhideWhenUsed="0"/>
+    <w:lsdException w:name="Medium Shading 1 Accent 1" w:semiHidden="0" w:uiPriority="63" w:unhideWhenUsed="0"/>
+    <w:lsdException w:name="Medium Shading 2 Accent 1" w:semiHidden="0" w:uiPriority="64" w:unhideWhenUsed="0"/>
+    <w:lsdException w:name="Medium List 1 Accent 1" w:semiHidden="0" w:uiPriority="65" w:unhideWhenUsed="0"/>
+    <w:lsdException w:name="Revision" w:unhideWhenUsed="0"/>
+    <w:lsdException w:name="List Paragraph" w:semiHidden="0" w:uiPriority="34" w:unhideWhenUsed="0" w:qFormat="1"/>
+    <w:lsdException w:name="Quote" w:semiHidden="0" w:uiPriority="29" w:unhideWhenUsed="0" w:qFormat="1"/>
+    <w:lsdException w:name="Intense Quote" w:semiHidden="0" w:uiPriority="30" w:unhideWhenUsed="0" w:qFormat="1"/>
+    <w:lsdException w:name="Medium List 2 Accent 1" w:semiHidden="0" w:uiPriority="66" w:unhideWhenUsed="0"/>
+    <w:lsdException w:name="Medium Grid 1 Accent 1" w:semiHidden="0" w:uiPriority="67" w:unhideWhenUsed="0"/>
+    <w:lsdException w:name="Medium Grid 2 Accent 1" w:semiHidden="0" w:uiPriority="68" w:unhideWhenUsed="0"/>
+    <w:lsdException w:name="Medium Grid 3 Accent 1" w:semiHidden="0" w:uiPriority="69" w:unhideWhenUsed="0"/>
+    <w:lsdException w:name="Dark List Accent 1" w:semiHidden="0" w:uiPriority="70" w:unhideWhenUsed="0"/>
+    <w:lsdException w:name="Colorful Shading Accent 1" w:semiHidden="0" w:uiPriority="71" w:unhideWhenUsed="0"/>
+    <w:lsdException w:name="Colorful List Accent 1" w:semiHidden="0" w:uiPriority="72" w:unhideWhenUsed="0"/>
+    <w:lsdException w:name="Colorful Grid Accent 1" w:semiHidden="0" w:uiPriority="73" w:unhideWhenUsed="0"/>
+    <w:lsdException w:name="Light Shading Accent 2" w:semiHidden="0" w:uiPriority="60" w:unhideWhenUsed="0"/>
+    <w:lsdException w:name="Light List Accent 2" w:semiHidden="0" w:uiPriority="61" w:unhideWhenUsed="0"/>
+    <w:lsdException w:name="Light Grid Accent 2" w:semiHidden="0" w:uiPriority="62" w:unhideWhenUsed="0"/>
+    <w:lsdException w:name="Medium Shading 1 Accent 2" w:semiHidden="0" w:uiPriority="63" w:unhideWhenUsed="0"/>
+    <w:lsdException w:name="Medium Shading 2 Accent 2" w:semiHidden="0" w:uiPriority="64" w:unhideWhenUsed="0"/>
+    <w:lsdException w:name="Medium List 1 Accent 2" w:semiHidden="0" w:uiPriority="65" w:unhideWhenUsed="0"/>
+    <w:lsdException w:name="Medium List 2 Accent 2" w:semiHidden="0" w:uiPriority="66" w:unhideWhenUsed="0"/>
+    <w:lsdException w:name="Medium Grid 1 Accent 2" w:semiHidden="0" w:uiPriority="67" w:unhideWhenUsed="0"/>
+    <w:lsdException w:name="Medium Grid 2 Accent 2" w:semiHidden="0" w:uiPriority="68" w:unhideWhenUsed="0"/>
+    <w:lsdException w:name="Medium Grid 3 Accent 2" w:semiHidden="0" w:uiPriority="69" w:unhideWhenUsed="0"/>
+    <w:lsdException w:name="Dark List Accent 2" w:semiHidden="0" w:uiPriority="70" w:unhideWhenUsed="0"/>
+    <w:lsdException w:name="Colorful Shading Accent 2" w:semiHidden="0" w:uiPriority="71" w:unhideWhenUsed="0"/>
+    <w:lsdException w:name="Colorful List Accent 2" w:semiHidden="0" w:uiPriority="72" w:unhideWhenUsed="0"/>
+    <w:lsdException w:name="Colorful Grid Accent 2" w:semiHidden="0" w:uiPriority="73" w:unhideWhenUsed="0"/>
+    <w:lsdException w:name="Light Shading Accent 3" w:semiHidden="0" w:uiPriority="60" w:unhideWhenUsed="0"/>
+    <w:lsdException w:name="Light List Accent 3" w:semiHidden="0" w:uiPriority="61" w:unhideWhenUsed="0"/>
+    <w:lsdException w:name="Light Grid Accent 3" w:semiHidden="0" w:uiPriority="62" w:unhideWhenUsed="0"/>
+    <w:lsdException w:name="Medium Shading 1 Accent 3" w:semiHidden="0" w:uiPriority="63" w:unhideWhenUsed="0"/>
+    <w:lsdException w:name="Medium Shading 2 Accent 3" w:semiHidden="0" w:uiPriority="64" w:unhideWhenUsed="0"/>
+    <w:lsdException w:name="Medium List 1 Accent 3" w:semiHidden="0" w:uiPriority="65" w:unhideWhenUsed="0"/>
+    <w:lsdException w:name="Medium List 2 Accent 3" w:semiHidden="0" w:uiPriority="66" w:unhideWhenUsed="0"/>
+    <w:lsdException w:name="Medium Grid 1 Accent 3" w:semiHidden="0" w:uiPriority="67" w:unhideWhenUsed="0"/>
+    <w:lsdException w:name="Medium Grid 2 Accent 3" w:semiHidden="0" w:uiPriority="68" w:unhideWhenUsed="0"/>
+    <w:lsdException w:name="Medium Grid 3 Accent 3" w:semiHidden="0" w:uiPriority="69" w:unhideWhenUsed="0"/>
+    <w:lsdException w:name="Dark List Accent 3" w:semiHidden="0" w:uiPriority="70" w:unhideWhenUsed="0"/>
+    <w:lsdException w:name="Colorful Shading Accent 3" w:semiHidden="0" w:uiPriority="71" w:unhideWhenUsed="0"/>
+    <w:lsdException w:name="Colorful List Accent 3" w:semiHidden="0" w:uiPriority="72" w:unhideWhenUsed="0"/>
+    <w:lsdException w:name="Colorful Grid Accent 3" w:semiHidden="0" w:uiPriority="73" w:unhideWhenUsed="0"/>
+    <w:lsdException w:name="Light Shading Accent 4" w:semiHidden="0" w:uiPriority="60" w:unhideWhenUsed="0"/>
+    <w:lsdException w:name="Light List Accent 4" w:semiHidden="0" w:uiPriority="61" w:unhideWhenUsed="0"/>
+    <w:lsdException w:name="Light Grid Accent 4" w:semiHidden="0" w:uiPriority="62" w:unhideWhenUsed="0"/>
+    <w:lsdException w:name="Medium Shading 1 Accent 4" w:semiHidden="0" w:uiPriority="63" w:unhideWhenUsed="0"/>
+    <w:lsdException w:name="Medium Shading 2 Accent 4" w:semiHidden="0" w:uiPriority="64" w:unhideWhenUsed="0"/>
+    <w:lsdException w:name="Medium List 1 Accent 4" w:semiHidden="0" w:uiPriority="65" w:unhideWhenUsed="0"/>
+    <w:lsdException w:name="Medium List 2 Accent 4" w:semiHidden="0" w:uiPriority="66" w:unhideWhenUsed="0"/>
+    <w:lsdException w:name="Medium Grid 1 Accent 4" w:semiHidden="0" w:uiPriority="67" w:unhideWhenUsed="0"/>
+    <w:lsdException w:name="Medium Grid 2 Accent 4" w:semiHidden="0" w:uiPriority="68" w:unhideWhenUsed="0"/>
+    <w:lsdException w:name="Medium Grid 3 Accent 4" w:semiHidden="0" w:uiPriority="69" w:unhideWhenUsed="0"/>
+    <w:lsdException w:name="Dark List Accent 4" w:semiHidden="0" w:uiPriority="70" w:unhideWhenUsed="0"/>
+    <w:lsdException w:name="Colorful Shading Accent 4" w:semiHidden="0" w:uiPriority="71" w:unhideWhenUsed="0"/>
+    <w:lsdException w:name="Colorful List Accent 4" w:semiHidden="0" w:uiPriority="72" w:unhideWhenUsed="0"/>
+    <w:lsdException w:name="Colorful Grid Accent 4" w:semiHidden="0" w:uiPriority="73" w:unhideWhenUsed="0"/>
+    <w:lsdException w:name="Light Shading Accent 5" w:semiHidden="0" w:uiPriority="60" w:unhideWhenUsed="0"/>
+    <w:lsdException w:name="Light List Accent 5" w:semiHidden="0" w:uiPriority="61" w:unhideWhenUsed="0"/>
+    <w:lsdException w:name="Light Grid Accent 5" w:semiHidden="0" w:uiPriority="62" w:unhideWhenUsed="0"/>
+    <w:lsdException w:name="Medium Shading 1 Accent 5" w:semiHidden="0" w:uiPriority="63" w:unhideWhenUsed="0"/>
+    <w:lsdException w:name="Medium Shading 2 Accent 5" w:semiHidden="0" w:uiPriority="64" w:unhideWhenUsed="0"/>
+    <w:lsdException w:name="Medium List 1 Accent 5" w:semiHidden="0" w:uiPriority="65" w:unhideWhenUsed="0"/>
+    <w:lsdException w:name="Medium List 2 Accent 5" w:semiHidden="0" w:uiPriority="66" w:unhideWhenUsed="0"/>
+    <w:lsdException w:name="Medium Grid 1 Accent 5" w:semiHidden="0" w:uiPriority="67" w:unhideWhenUsed="0"/>
+    <w:lsdException w:name="Medium Grid 2 Accent 5" w:semiHidden="0" w:uiPriority="68" w:unhideWhenUsed="0"/>
+    <w:lsdException w:name="Medium Grid 3 Accent 5" w:semiHidden="0" w:uiPriority="69" w:unhideWhenUsed="0"/>
+    <w:lsdException w:name="Dark List Accent 5" w:semiHidden="0" w:uiPriority="70" w:unhideWhenUsed="0"/>
+    <w:lsdException w:name="Colorful Shading Accent 5" w:semiHidden="0" w:uiPriority="71" w:unhideWhenUsed="0"/>
+    <w:lsdException w:name="Colorful List Accent 5" w:semiHidden="0" w:uiPriority="72" w:unhideWhenUsed="0"/>
+    <w:lsdException w:name="Colorful Grid Accent 5" w:semiHidden="0" w:uiPriority="73" w:unhideWhenUsed="0"/>
+    <w:lsdException w:name="Light Shading Accent 6" w:semiHidden="0" w:uiPriority="60" w:unhideWhenUsed="0"/>
+    <w:lsdException w:name="Light List Accent 6" w:semiHidden="0" w:uiPriority="61" w:unhideWhenUsed="0"/>
+    <w:lsdException w:name="Light Grid Accent 6" w:semiHidden="0" w:uiPriority="62" w:unhideWhenUsed="0"/>
+    <w:lsdException w:name="Medium Shading 1 Accent 6" w:semiHidden="0" w:uiPriority="63" w:unhideWhenUsed="0"/>
+    <w:lsdException w:name="Medium Shading 2 Accent 6" w:semiHidden="0" w:uiPriority="64" w:unhideWhenUsed="0"/>
+    <w:lsdException w:name="Medium List 1 Accent 6" w:semiHidden="0" w:uiPriority="65" w:unhideWhenUsed="0"/>
+    <w:lsdException w:name="Medium List 2 Accent 6" w:semiHidden="0" w:uiPriority="66" w:unhideWhenUsed="0"/>
+    <w:lsdException w:name="Medium Grid 1 Accent 6" w:semiHidden="0" w:uiPriority="67" w:unhideWhenUsed="0"/>
+    <w:lsdException w:name="Medium Grid 2 Accent 6" w:semiHidden="0" w:uiPriority="68" w:unhideWhenUsed="0"/>
+    <w:lsdException w:name="Medium Grid 3 Accent 6" w:semiHidden="0" w:uiPriority="69" w:unhideWhenUsed="0"/>
+    <w:lsdException w:name="Dark List Accent 6" w:semiHidden="0" w:uiPriority="70" w:unhideWhenUsed="0"/>
+    <w:lsdException w:name="Colorful Shading Accent 6" w:semiHidden="0" w:uiPriority="71" w:unhideWhenUsed="0"/>
+    <w:lsdException w:name="Colorful List Accent 6" w:semiHidden="0" w:uiPriority="72" w:unhideWhenUsed="0"/>
+    <w:lsdException w:name="Colorful Grid Accent 6" w:semiHidden="0" w:uiPriority="73" w:unhideWhenUsed="0"/>
+    <w:lsdException w:name="Subtle Emphasis" w:semiHidden="0" w:uiPriority="19" w:unhideWhenUsed="0" w:qFormat="1"/>
+    <w:lsdException w:name="Intense Emphasis" w:semiHidden="0" w:uiPriority="21" w:unhideWhenUsed="0" w:qFormat="1"/>
+    <w:lsdException w:name="Subtle Reference" w:semiHidden="0" w:uiPriority="31" w:unhideWhenUsed="0" w:qFormat="1"/>
+    <w:lsdException w:name="Intense Reference" w:semiHidden="0" w:uiPriority="32" w:unhideWhenUsed="0" w:qFormat="1"/>
+    <w:lsdException w:name="Book Title" w:semiHidden="0" w:uiPriority="33" w:unhideWhenUsed="0" w:qFormat="1"/>
+    <w:lsdException w:name="Bibliography" w:uiPriority="37"/>
+    <w:lsdException w:name="TOC Heading" w:uiPriority="39" w:qFormat="1"/>
   </w:latentStyles>
   <w:style w:type="paragraph" w:default="1" w:styleId="Normal">
     <w:name w:val="Normal"/>
     <w:qFormat/>
+    <w:rsid w:val="0058030C"/>
   </w:style>
   <w:style w:type="character" w:default="1" w:styleId="Fuentedeprrafopredeter">
     <w:name w:val="Default Paragraph Font"/>
@@ -1268,6 +1018,7 @@
     <w:uiPriority w:val="99"/>
     <w:semiHidden/>
     <w:unhideWhenUsed/>
+    <w:qFormat/>
     <w:tblPr>
       <w:tblInd w:w="0" w:type="dxa"/>
       <w:tblCellMar>
@@ -1341,7 +1092,7 @@
     </a:clrScheme>
     <a:fontScheme name="Office">
       <a:majorFont>
-        <a:latin typeface="Calibri Light" panose="020F0302020204030204"/>
+        <a:latin typeface="Calibri Light"/>
         <a:ea typeface=""/>
         <a:cs typeface=""/>
         <a:font script="Jpan" typeface="游ゴシック Light"/>
@@ -1376,7 +1127,7 @@
         <a:font script="Geor" typeface="Sylfaen"/>
       </a:majorFont>
       <a:minorFont>
-        <a:latin typeface="Calibri" panose="020F0502020204030204"/>
+        <a:latin typeface="Calibri"/>
         <a:ea typeface=""/>
         <a:cs typeface=""/>
         <a:font script="Jpan" typeface="游明朝"/>
@@ -1553,7 +1304,7 @@
   <a:extraClrSchemeLst/>
   <a:extLst>
     <a:ext uri="{05A4C25C-085E-4340-85A3-A5531E510DB2}">
-      <thm15:themeFamily xmlns:thm15="http://schemas.microsoft.com/office/thememl/2012/main" name="Office Theme" id="{62F939B6-93AF-4DB8-9C6B-D6C7DFDC589F}" vid="{4A3C46E8-61CC-4603-A589-7422A47A8E4A}"/>
+      <thm15:themeFamily xmlns:thm15="http://schemas.microsoft.com/office/thememl/2012/main" xmlns="" name="Office Theme" id="{62F939B6-93AF-4DB8-9C6B-D6C7DFDC589F}" vid="{4A3C46E8-61CC-4603-A589-7422A47A8E4A}"/>
     </a:ext>
   </a:extLst>
 </a:theme>

</xml_diff>

<commit_message>
Se agregan diseños de base de datos y modificaciones en código
Se agregan archivos para utilizar en Enterprise Architect con el diseño
de la base de datos en el momento de crearse, es posible que requiera
actualización de modificaciones.

Se agrega un excel con el listado de tablas útiles, excepto dos que
están sombreadas en amarillo, las cuales están descartadas hasta el
momento.

Se modifican líneas de código en proceso, home y persona por
visualización en pantalla.

Se actualizan los words de relevamiento en base a las modificaciones
realizadas.
</commit_message>
<xml_diff>
--- a/# Relevamiento/2017-06-09_Relevamiento.docx
+++ b/# Relevamiento/2017-06-09_Relevamiento.docx
@@ -440,6 +440,9 @@
       </w:pPr>
       <w:r>
         <w:t>Modificar la etiqueta “proceso” por “carátula” – García</w:t>
+      </w:r>
+      <w:r>
+        <w:t>/Batista</w:t>
       </w:r>
     </w:p>
     <w:p>
@@ -1310,7 +1313,7 @@
   <a:extraClrSchemeLst/>
   <a:extLst>
     <a:ext uri="{05A4C25C-085E-4340-85A3-A5531E510DB2}">
-      <thm15:themeFamily xmlns="" xmlns:thm15="http://schemas.microsoft.com/office/thememl/2012/main" name="Office Theme" id="{62F939B6-93AF-4DB8-9C6B-D6C7DFDC589F}" vid="{4A3C46E8-61CC-4603-A589-7422A47A8E4A}"/>
+      <thm15:themeFamily xmlns:thm15="http://schemas.microsoft.com/office/thememl/2012/main" xmlns="" name="Office Theme" id="{62F939B6-93AF-4DB8-9C6B-D6C7DFDC589F}" vid="{4A3C46E8-61CC-4603-A589-7422A47A8E4A}"/>
     </a:ext>
   </a:extLst>
 </a:theme>

</xml_diff>